<commit_message>
Completed initial data analysis and storytelling required for submission.
</commit_message>
<xml_diff>
--- a/final-documents/data-wrangling-summary-may16.docx
+++ b/final-documents/data-wrangling-summary-may16.docx
@@ -10,33 +10,13 @@
           <w:sz w:val="28"/>
         </w:rPr>
       </w:pPr>
-      <w:bookmarkStart w:id="0" w:name="_GoBack"/>
-      <w:bookmarkEnd w:id="0"/>
       <w:r>
         <w:rPr>
           <w:rFonts w:ascii="Calibri" w:hAnsi="Calibri"/>
           <w:b/>
           <w:sz w:val="28"/>
         </w:rPr>
-        <w:t xml:space="preserve">Using the </w:t>
-      </w:r>
-      <w:proofErr w:type="spellStart"/>
-      <w:r>
-        <w:rPr>
-          <w:rFonts w:ascii="Calibri" w:hAnsi="Calibri"/>
-          <w:b/>
-          <w:sz w:val="28"/>
-        </w:rPr>
-        <w:t>Untappd</w:t>
-      </w:r>
-      <w:proofErr w:type="spellEnd"/>
-      <w:r>
-        <w:rPr>
-          <w:rFonts w:ascii="Calibri" w:hAnsi="Calibri"/>
-          <w:b/>
-          <w:sz w:val="28"/>
-        </w:rPr>
-        <w:t xml:space="preserve"> API &amp; Data Wrangling</w:t>
+        <w:t>Using the Untappd API &amp; Data Wrangling</w:t>
       </w:r>
     </w:p>
     <w:p>
@@ -113,21 +93,7 @@
         <w:rPr>
           <w:rFonts w:ascii="Calibri" w:hAnsi="Calibri"/>
         </w:rPr>
-        <w:t xml:space="preserve">For my initial capstone project (“A Guide to Selecting Your Next Craft Beer”), the primary data source is the </w:t>
-      </w:r>
-      <w:proofErr w:type="spellStart"/>
-      <w:r>
-        <w:rPr>
-          <w:rFonts w:ascii="Calibri" w:hAnsi="Calibri"/>
-        </w:rPr>
-        <w:t>Untappd</w:t>
-      </w:r>
-      <w:proofErr w:type="spellEnd"/>
-      <w:r>
-        <w:rPr>
-          <w:rFonts w:ascii="Calibri" w:hAnsi="Calibri"/>
-        </w:rPr>
-        <w:t xml:space="preserve"> application. According to </w:t>
+        <w:t xml:space="preserve">For my initial capstone project (“A Guide to Selecting Your Next Craft Beer”), the primary data source is the Untappd application. According to </w:t>
       </w:r>
       <w:hyperlink r:id="rId6" w:history="1">
         <w:r>
@@ -144,39 +110,17 @@
         </w:rPr>
         <w:t xml:space="preserve"> “</w:t>
       </w:r>
-      <w:proofErr w:type="spellStart"/>
-      <w:r>
-        <w:rPr>
-          <w:rFonts w:ascii="Calibri" w:hAnsi="Calibri"/>
-        </w:rPr>
-        <w:t>Untappd</w:t>
-      </w:r>
-      <w:proofErr w:type="spellEnd"/>
-      <w:r>
-        <w:rPr>
-          <w:rFonts w:ascii="Calibri" w:hAnsi="Calibri"/>
-        </w:rPr>
-        <w:t xml:space="preserve"> is a new way to socially share and explore the world of beer with your friends and the world.</w:t>
-      </w:r>
-      <w:r>
-        <w:rPr>
-          <w:rFonts w:ascii="Calibri" w:hAnsi="Calibri"/>
-        </w:rPr>
-        <w:t xml:space="preserve">” Practically speaking, </w:t>
-      </w:r>
-      <w:proofErr w:type="spellStart"/>
-      <w:r>
-        <w:rPr>
-          <w:rFonts w:ascii="Calibri" w:hAnsi="Calibri"/>
-        </w:rPr>
-        <w:t>Untappd</w:t>
-      </w:r>
-      <w:proofErr w:type="spellEnd"/>
-      <w:r>
-        <w:rPr>
-          <w:rFonts w:ascii="Calibri" w:hAnsi="Calibri"/>
-        </w:rPr>
-        <w:t xml:space="preserve"> is an application that al</w:t>
+      <w:r>
+        <w:rPr>
+          <w:rFonts w:ascii="Calibri" w:hAnsi="Calibri"/>
+        </w:rPr>
+        <w:t>Untappd is a new way to socially share and explore the world of beer with your friends and the world.</w:t>
+      </w:r>
+      <w:r>
+        <w:rPr>
+          <w:rFonts w:ascii="Calibri" w:hAnsi="Calibri"/>
+        </w:rPr>
+        <w:t>” Practically speaking, Untappd is an application that al</w:t>
       </w:r>
       <w:r>
         <w:rPr>
@@ -313,21 +257,7 @@
         <w:rPr>
           <w:rFonts w:ascii="Calibri" w:hAnsi="Calibri"/>
         </w:rPr>
-        <w:t xml:space="preserve">Acquire access to the </w:t>
-      </w:r>
-      <w:proofErr w:type="spellStart"/>
-      <w:r>
-        <w:rPr>
-          <w:rFonts w:ascii="Calibri" w:hAnsi="Calibri"/>
-        </w:rPr>
-        <w:t>Untappd</w:t>
-      </w:r>
-      <w:proofErr w:type="spellEnd"/>
-      <w:r>
-        <w:rPr>
-          <w:rFonts w:ascii="Calibri" w:hAnsi="Calibri"/>
-        </w:rPr>
-        <w:t xml:space="preserve"> API. Authenticate and </w:t>
+        <w:t xml:space="preserve">Acquire access to the Untappd API. Authenticate and </w:t>
       </w:r>
       <w:r>
         <w:rPr>
@@ -513,21 +443,7 @@
         <w:rPr>
           <w:rFonts w:ascii="Calibri" w:hAnsi="Calibri"/>
         </w:rPr>
-        <w:t xml:space="preserve">Acquiring API access proved to be difficult as I had to exchange a few emails with the </w:t>
-      </w:r>
-      <w:proofErr w:type="spellStart"/>
-      <w:r>
-        <w:rPr>
-          <w:rFonts w:ascii="Calibri" w:hAnsi="Calibri"/>
-        </w:rPr>
-        <w:t>Untappd</w:t>
-      </w:r>
-      <w:proofErr w:type="spellEnd"/>
-      <w:r>
-        <w:rPr>
-          <w:rFonts w:ascii="Calibri" w:hAnsi="Calibri"/>
-        </w:rPr>
-        <w:t xml:space="preserve"> technical team and explain the purpose of my capstone project.</w:t>
+        <w:t>Acquiring API access proved to be difficult as I had to exchange a few emails with the Untappd technical team and explain the purpose of my capstone project.</w:t>
       </w:r>
     </w:p>
     <w:p>
@@ -546,23 +462,7 @@
           <w:rFonts w:ascii="Calibri" w:hAnsi="Calibri"/>
           <w:b/>
         </w:rPr>
-        <w:t xml:space="preserve">The primary challenge with acquiring the dataset is that </w:t>
-      </w:r>
-      <w:proofErr w:type="spellStart"/>
-      <w:r>
-        <w:rPr>
-          <w:rFonts w:ascii="Calibri" w:hAnsi="Calibri"/>
-          <w:b/>
-        </w:rPr>
-        <w:t>Untappd</w:t>
-      </w:r>
-      <w:proofErr w:type="spellEnd"/>
-      <w:r>
-        <w:rPr>
-          <w:rFonts w:ascii="Calibri" w:hAnsi="Calibri"/>
-          <w:b/>
-        </w:rPr>
-        <w:t xml:space="preserve"> limits the number of API calls allowed to 100 per hour</w:t>
+        <w:t>The primary challenge with acquiring the dataset is that Untappd limits the number of API calls allowed to 100 per hour</w:t>
       </w:r>
       <w:r>
         <w:rPr>
@@ -592,21 +492,7 @@
         <w:rPr>
           <w:rFonts w:ascii="Calibri" w:hAnsi="Calibri"/>
         </w:rPr>
-        <w:t xml:space="preserve">circumvent this by building scripts to acquire and load the data into CSV files (and eventually </w:t>
-      </w:r>
-      <w:proofErr w:type="gramStart"/>
-      <w:r>
-        <w:rPr>
-          <w:rFonts w:ascii="Calibri" w:hAnsi="Calibri"/>
-        </w:rPr>
-        <w:t>pandas</w:t>
-      </w:r>
-      <w:proofErr w:type="gramEnd"/>
-      <w:r>
-        <w:rPr>
-          <w:rFonts w:ascii="Calibri" w:hAnsi="Calibri"/>
-        </w:rPr>
-        <w:t xml:space="preserve"> data frames) incrementally. </w:t>
+        <w:t xml:space="preserve">circumvent this by building scripts to acquire and load the data into CSV files (and eventually pandas data frames) incrementally. </w:t>
       </w:r>
     </w:p>
     <w:p>
@@ -800,29 +686,7 @@
         <w:rPr>
           <w:rFonts w:ascii="Calibri" w:hAnsi="Calibri"/>
         </w:rPr>
-        <w:t xml:space="preserve">ypes: </w:t>
-      </w:r>
-      <w:proofErr w:type="spellStart"/>
-      <w:proofErr w:type="gramStart"/>
-      <w:r>
-        <w:rPr>
-          <w:rFonts w:ascii="Calibri" w:hAnsi="Calibri"/>
-        </w:rPr>
-        <w:t>bool</w:t>
-      </w:r>
-      <w:proofErr w:type="spellEnd"/>
-      <w:r>
-        <w:rPr>
-          <w:rFonts w:ascii="Calibri" w:hAnsi="Calibri"/>
-        </w:rPr>
-        <w:t>(</w:t>
-      </w:r>
-      <w:proofErr w:type="gramEnd"/>
-      <w:r>
-        <w:rPr>
-          <w:rFonts w:ascii="Calibri" w:hAnsi="Calibri"/>
-        </w:rPr>
-        <w:t>1), float64(6), int64(9), object(19)</w:t>
+        <w:t>ypes: bool(1), float64(6), int64(9), object(19)</w:t>
       </w:r>
     </w:p>
     <w:p>
@@ -1189,7 +1053,16 @@
           <w:rFonts w:ascii="Calibri" w:hAnsi="Calibri"/>
           <w:i/>
         </w:rPr>
-        <w:t>36 records</w:t>
+        <w:t>37</w:t>
+      </w:r>
+      <w:bookmarkStart w:id="0" w:name="_GoBack"/>
+      <w:bookmarkEnd w:id="0"/>
+      <w:r>
+        <w:rPr>
+          <w:rFonts w:ascii="Calibri" w:hAnsi="Calibri"/>
+          <w:i/>
+        </w:rPr>
+        <w:t xml:space="preserve"> records</w:t>
       </w:r>
     </w:p>
     <w:p>
@@ -1212,13 +1085,7 @@
           <w:b/>
         </w:rPr>
         <w:tab/>
-      </w:r>
-      <w:r>
-        <w:rPr>
-          <w:rFonts w:ascii="Calibri" w:hAnsi="Calibri"/>
-          <w:b/>
-        </w:rPr>
-        <w:t>35 columns, 182</w:t>
+        <w:t>35 columns, 181</w:t>
       </w:r>
       <w:r>
         <w:rPr>
@@ -1367,32 +1234,7 @@
           <w:rFonts w:ascii="Calibri" w:hAnsi="Calibri" w:cs="Times New Roman"/>
           <w:i/>
         </w:rPr>
-        <w:t xml:space="preserve">Data Types: </w:t>
-      </w:r>
-      <w:proofErr w:type="spellStart"/>
-      <w:proofErr w:type="gramStart"/>
-      <w:r>
-        <w:rPr>
-          <w:rFonts w:ascii="Calibri" w:hAnsi="Calibri" w:cs="Times New Roman"/>
-          <w:i/>
-        </w:rPr>
-        <w:t>bool</w:t>
-      </w:r>
-      <w:proofErr w:type="spellEnd"/>
-      <w:r>
-        <w:rPr>
-          <w:rFonts w:ascii="Calibri" w:hAnsi="Calibri" w:cs="Times New Roman"/>
-          <w:i/>
-        </w:rPr>
-        <w:t>(</w:t>
-      </w:r>
-      <w:proofErr w:type="gramEnd"/>
-      <w:r>
-        <w:rPr>
-          <w:rFonts w:ascii="Calibri" w:hAnsi="Calibri" w:cs="Times New Roman"/>
-          <w:i/>
-        </w:rPr>
-        <w:t>1), float64(15), int64(11), object(26)</w:t>
+        <w:t>Data Types: bool(1), float64(15), int64(11), object(26)</w:t>
       </w:r>
     </w:p>
     <w:p>
@@ -1726,7 +1568,6 @@
           <w:szCs w:val="21"/>
         </w:rPr>
       </w:pPr>
-      <w:proofErr w:type="spellStart"/>
       <w:r>
         <w:rPr>
           <w:rFonts w:ascii="Courier" w:hAnsi="Courier" w:cs="Courier New"/>
@@ -1734,17 +1575,7 @@
           <w:sz w:val="21"/>
           <w:szCs w:val="21"/>
         </w:rPr>
-        <w:t>std</w:t>
-      </w:r>
-      <w:proofErr w:type="spellEnd"/>
-      <w:r>
-        <w:rPr>
-          <w:rFonts w:ascii="Courier" w:hAnsi="Courier" w:cs="Courier New"/>
-          <w:color w:val="000000"/>
-          <w:sz w:val="21"/>
-          <w:szCs w:val="21"/>
-        </w:rPr>
-        <w:t xml:space="preserve">          0.356703</w:t>
+        <w:t>std          0.356703</w:t>
       </w:r>
     </w:p>
     <w:p>
@@ -2006,7 +1837,6 @@
           <w:szCs w:val="21"/>
         </w:rPr>
       </w:pPr>
-      <w:proofErr w:type="spellStart"/>
       <w:r>
         <w:rPr>
           <w:rFonts w:ascii="Courier" w:hAnsi="Courier"/>
@@ -2014,17 +1844,7 @@
           <w:sz w:val="21"/>
           <w:szCs w:val="21"/>
         </w:rPr>
-        <w:t>std</w:t>
-      </w:r>
-      <w:proofErr w:type="spellEnd"/>
-      <w:r>
-        <w:rPr>
-          <w:rFonts w:ascii="Courier" w:hAnsi="Courier"/>
-          <w:color w:val="000000"/>
-          <w:sz w:val="21"/>
-          <w:szCs w:val="21"/>
-        </w:rPr>
-        <w:t xml:space="preserve">          0.330505</w:t>
+        <w:t>std          0.330505</w:t>
       </w:r>
     </w:p>
     <w:p>
@@ -2456,32 +2276,7 @@
           <w:rFonts w:ascii="Calibri" w:hAnsi="Calibri"/>
           <w:i/>
         </w:rPr>
-        <w:t xml:space="preserve">ypes: </w:t>
-      </w:r>
-      <w:proofErr w:type="spellStart"/>
-      <w:proofErr w:type="gramStart"/>
-      <w:r>
-        <w:rPr>
-          <w:rFonts w:ascii="Calibri" w:hAnsi="Calibri"/>
-          <w:i/>
-        </w:rPr>
-        <w:t>bool</w:t>
-      </w:r>
-      <w:proofErr w:type="spellEnd"/>
-      <w:r>
-        <w:rPr>
-          <w:rFonts w:ascii="Calibri" w:hAnsi="Calibri"/>
-          <w:i/>
-        </w:rPr>
-        <w:t>(</w:t>
-      </w:r>
-      <w:proofErr w:type="gramEnd"/>
-      <w:r>
-        <w:rPr>
-          <w:rFonts w:ascii="Calibri" w:hAnsi="Calibri"/>
-          <w:i/>
-        </w:rPr>
-        <w:t>1), float64(5), int64(9), object(8)</w:t>
+        <w:t>ypes: bool(1), float64(5), int64(9), object(8)</w:t>
       </w:r>
     </w:p>
     <w:p>
@@ -3117,6 +2912,7 @@
   <w:style w:type="character" w:default="1" w:styleId="DefaultParagraphFont">
     <w:name w:val="Default Paragraph Font"/>
     <w:uiPriority w:val="1"/>
+    <w:semiHidden/>
     <w:unhideWhenUsed/>
   </w:style>
   <w:style w:type="table" w:default="1" w:styleId="TableNormal">
@@ -3492,7 +3288,7 @@
 </file>
 
 <file path=customXml/itemProps1.xml><?xml version="1.0" encoding="utf-8"?>
-<ds:datastoreItem xmlns:ds="http://schemas.openxmlformats.org/officeDocument/2006/customXml" ds:itemID="{35F0B8F6-7210-4B4D-A107-E45B1DF675CF}">
+<ds:datastoreItem xmlns:ds="http://schemas.openxmlformats.org/officeDocument/2006/customXml" ds:itemID="{3B344C6D-7639-8542-8834-611190391F75}">
   <ds:schemaRefs>
     <ds:schemaRef ds:uri="http://schemas.openxmlformats.org/officeDocument/2006/bibliography"/>
   </ds:schemaRefs>

</xml_diff>